<commit_message>
fix(CU-09 Editar proveedor): corregida descripcion de CU de acuerdo a correcciones lunes de 23 de septiembre
</commit_message>
<xml_diff>
--- a/Documentación/CU-09_EditarProveedor/CU-09_Descripción.docx
+++ b/Documentación/CU-09_EditarProveedor/CU-09_Descripción.docx
@@ -257,10 +257,18 @@
               <w:jc w:val="both"/>
             </w:pPr>
             <w:r>
-              <w:t>El sistema consulta en la base de datos y trae toda la información del PROVEEDOR y los PRODUCTOPROVEEDOR relacionados</w:t>
-            </w:r>
-            <w:r>
-              <w:t xml:space="preserve">. (EX-01) </w:t>
+              <w:t>El sistema consulta en la base de datos y trae toda la información del PROVEEDOR</w:t>
+            </w:r>
+            <w:r>
+              <w:t xml:space="preserve">. </w:t>
+            </w:r>
+            <w:proofErr w:type="gramStart"/>
+            <w:r>
+              <w:t>(</w:t>
+            </w:r>
+            <w:proofErr w:type="gramEnd"/>
+            <w:r>
+              <w:t xml:space="preserve">EX-01) </w:t>
             </w:r>
           </w:p>
           <w:p>
@@ -275,16 +283,13 @@
               <w:t>EditarProveedorView</w:t>
             </w:r>
             <w:r>
-              <w:t xml:space="preserve"> con los campos correo, nombre, RFC y teléfono.</w:t>
-            </w:r>
-          </w:p>
-          <w:p>
-            <w:pPr>
-              <w:pStyle w:val="Prrafodelista"/>
-              <w:jc w:val="both"/>
-            </w:pPr>
-            <w:r>
-              <w:t>Debajo, muestra una tabla con los PRODUCTOPROVEEDOR vendidos por el PROVEEDOR.</w:t>
+              <w:t xml:space="preserve"> con los campos correo, nombre, RFC</w:t>
+            </w:r>
+            <w:r>
+              <w:t>, estado</w:t>
+            </w:r>
+            <w:r>
+              <w:t xml:space="preserve"> y teléfono.</w:t>
             </w:r>
           </w:p>
           <w:p>
@@ -306,7 +311,13 @@
               <w:jc w:val="both"/>
             </w:pPr>
             <w:r>
-              <w:t>El actor ingresa la nueva información.</w:t>
+              <w:t>El actor ingresa la nueva información</w:t>
+            </w:r>
+            <w:r>
+              <w:t xml:space="preserve"> del PROVEEDOR</w:t>
+            </w:r>
+            <w:r>
+              <w:t>.</w:t>
             </w:r>
           </w:p>
           <w:p>
@@ -319,7 +330,22 @@
               <w:jc w:val="both"/>
             </w:pPr>
             <w:r>
-              <w:t>El sistema valida los datos ingresados (FA-02) y habilita el botón “Guardar cambios”.</w:t>
+              <w:t>El sistema valida los datos ingresados (FA-02)</w:t>
+            </w:r>
+            <w:r>
+              <w:t>.</w:t>
+            </w:r>
+          </w:p>
+          <w:p>
+            <w:pPr>
+              <w:pStyle w:val="Prrafodelista"/>
+              <w:jc w:val="both"/>
+            </w:pPr>
+            <w:r>
+              <w:t xml:space="preserve">Luego, </w:t>
+            </w:r>
+            <w:r>
+              <w:t>habilita el botón “Guardar cambios”.</w:t>
             </w:r>
           </w:p>
           <w:p>
@@ -332,7 +358,7 @@
               <w:jc w:val="both"/>
             </w:pPr>
             <w:r>
-              <w:t>El actor hace clic en el botón “Guardar cambios”. (FA-01)</w:t>
+              <w:t>El actor hace clic en el botón “Guardar cambios”.</w:t>
             </w:r>
           </w:p>
           <w:p>
@@ -400,6 +426,19 @@
             </w:pPr>
             <w:r>
               <w:t>Fin del caso de uso.</w:t>
+            </w:r>
+          </w:p>
+          <w:p>
+            <w:pPr>
+              <w:jc w:val="both"/>
+            </w:pPr>
+          </w:p>
+          <w:p>
+            <w:pPr>
+              <w:jc w:val="both"/>
+            </w:pPr>
+            <w:r>
+              <w:t>El FA-01 puede ocurrir en cualquier momento del CU</w:t>
             </w:r>
           </w:p>
         </w:tc>
@@ -548,7 +587,10 @@
               <w:jc w:val="both"/>
             </w:pPr>
             <w:r>
-              <w:t>EX-01 No hay conexión con la base de datos</w:t>
+              <w:t xml:space="preserve">EX-01 No hay conexión con </w:t>
+            </w:r>
+            <w:r>
+              <w:t>la red</w:t>
             </w:r>
           </w:p>
           <w:p>
@@ -599,10 +641,7 @@
               <w:jc w:val="both"/>
             </w:pPr>
             <w:r>
-              <w:t xml:space="preserve">El sistema cierra la ventana ErrorView y </w:t>
-            </w:r>
-            <w:r>
-              <w:t>EditarProveedorView</w:t>
+              <w:t>El sistema cierra la ventana ErrorView y EditarProveedorView</w:t>
             </w:r>
           </w:p>
           <w:p>
@@ -647,11 +686,6 @@
           <w:p>
             <w:r>
               <w:t>POS-01 Los datos del PROVEEDOR son actualizados en el sistema.</w:t>
-            </w:r>
-          </w:p>
-          <w:p>
-            <w:r>
-              <w:t>POS-02 Los datos del PRODUCTOPROVEEDOR son actualizados en el sistema.</w:t>
             </w:r>
           </w:p>
         </w:tc>

</xml_diff>